<commit_message>
Improvement WIP Practicum Report
</commit_message>
<xml_diff>
--- a/RESUME-Francisco,_Jonard_Cyrus.docx
+++ b/RESUME-Francisco,_Jonard_Cyrus.docx
@@ -46,7 +46,7 @@
     <w:p>
       <w:pPr>
         <w:pStyle w:val="Heading1"/>
-        <w:spacing w:line="240" w:lineRule="auto"/>
+        <w:spacing w:before="0" w:line="240" w:lineRule="auto"/>
         <w:rPr>
           <w:sz w:val="24"/>
           <w:szCs w:val="24"/>
@@ -57,7 +57,7 @@
           <w:sz w:val="24"/>
           <w:szCs w:val="24"/>
         </w:rPr>
-        <w:t>EDUCATION</w:t>
+        <w:t>WORK EXPERIENCE</w:t>
       </w:r>
     </w:p>
     <w:p>
@@ -70,13 +70,7 @@
         </w:rPr>
       </w:pPr>
       <w:r>
-        <w:t>Map</w:t>
-      </w:r>
-      <w:r>
-        <w:t>ú</w:t>
-      </w:r>
-      <w:r>
-        <w:t>a Malayan Colleges Laguna</w:t>
+        <w:t>Process Engineer</w:t>
       </w:r>
     </w:p>
     <w:p>
@@ -93,13 +87,83 @@
           <w:sz w:val="20"/>
           <w:szCs w:val="20"/>
         </w:rPr>
-        <w:t xml:space="preserve">Bachelor of Science in </w:t>
-      </w:r>
-      <w:r>
+        <w:t>STMicroelectronics, Inc.</w:t>
+      </w:r>
+    </w:p>
+    <w:p>
+      <w:pPr>
+        <w:pStyle w:val="Heading4"/>
+        <w:spacing w:line="240" w:lineRule="auto"/>
+        <w:rPr>
+          <w:sz w:val="18"/>
+          <w:szCs w:val="18"/>
+        </w:rPr>
+      </w:pPr>
+      <w:r>
+        <w:rPr>
+          <w:sz w:val="18"/>
+          <w:szCs w:val="18"/>
+        </w:rPr>
+        <w:t>April 2025 - Present</w:t>
+      </w:r>
+    </w:p>
+    <w:p>
+      <w:pPr>
+        <w:pStyle w:val="Heading1"/>
+        <w:spacing w:line="240" w:lineRule="auto"/>
+        <w:rPr>
+          <w:sz w:val="24"/>
+          <w:szCs w:val="24"/>
+        </w:rPr>
+      </w:pPr>
+      <w:r>
+        <w:rPr>
+          <w:sz w:val="24"/>
+          <w:szCs w:val="24"/>
+        </w:rPr>
+        <w:t>EDUCATION</w:t>
+      </w:r>
+    </w:p>
+    <w:p>
+      <w:pPr>
+        <w:pStyle w:val="Heading2"/>
+        <w:spacing w:line="240" w:lineRule="auto"/>
+        <w:rPr>
+          <w:sz w:val="22"/>
+          <w:szCs w:val="22"/>
+        </w:rPr>
+      </w:pPr>
+      <w:r>
+        <w:t>Map</w:t>
+      </w:r>
+      <w:r>
+        <w:t>ú</w:t>
+      </w:r>
+      <w:r>
+        <w:t>a Malayan Colleges Laguna</w:t>
+      </w:r>
+    </w:p>
+    <w:p>
+      <w:pPr>
+        <w:pStyle w:val="Heading3"/>
+        <w:spacing w:line="240" w:lineRule="auto"/>
         <w:rPr>
           <w:sz w:val="20"/>
           <w:szCs w:val="20"/>
         </w:rPr>
+      </w:pPr>
+      <w:r>
+        <w:rPr>
+          <w:sz w:val="20"/>
+          <w:szCs w:val="20"/>
+        </w:rPr>
+        <w:t xml:space="preserve">Bachelor of Science in </w:t>
+      </w:r>
+      <w:r>
+        <w:rPr>
+          <w:sz w:val="20"/>
+          <w:szCs w:val="20"/>
+        </w:rPr>
         <w:t>Computer Science</w:t>
       </w:r>
     </w:p>
@@ -117,7 +181,35 @@
           <w:sz w:val="18"/>
           <w:szCs w:val="18"/>
         </w:rPr>
-        <w:t>2020 - Present</w:t>
+        <w:t>2020</w:t>
+      </w:r>
+      <w:r>
+        <w:rPr>
+          <w:sz w:val="18"/>
+          <w:szCs w:val="18"/>
+        </w:rPr>
+        <w:t xml:space="preserve"> </w:t>
+      </w:r>
+      <w:r>
+        <w:rPr>
+          <w:sz w:val="18"/>
+          <w:szCs w:val="18"/>
+        </w:rPr>
+        <w:t>–</w:t>
+      </w:r>
+      <w:r>
+        <w:rPr>
+          <w:sz w:val="18"/>
+          <w:szCs w:val="18"/>
+        </w:rPr>
+        <w:t xml:space="preserve"> </w:t>
+      </w:r>
+      <w:r>
+        <w:rPr>
+          <w:sz w:val="18"/>
+          <w:szCs w:val="18"/>
+        </w:rPr>
+        <w:t>2025</w:t>
       </w:r>
     </w:p>
     <w:p>
@@ -642,15 +734,23 @@
           <w:sz w:val="18"/>
           <w:szCs w:val="18"/>
         </w:rPr>
-        <w:t>Artificial Intelligence Essentials V2</w:t>
-      </w:r>
-      <w:r>
-        <w:rPr>
-          <w:color w:val="000000"/>
-          <w:sz w:val="18"/>
-          <w:szCs w:val="18"/>
-        </w:rPr>
-        <w:t xml:space="preserve"> | Coursera</w:t>
+        <w:t>Employability Skills – Job Ready</w:t>
+      </w:r>
+      <w:r>
+        <w:rPr>
+          <w:color w:val="000000"/>
+          <w:sz w:val="18"/>
+          <w:szCs w:val="18"/>
+        </w:rPr>
+        <w:t xml:space="preserve"> | </w:t>
+      </w:r>
+      <w:r>
+        <w:rPr>
+          <w:color w:val="000000"/>
+          <w:sz w:val="18"/>
+          <w:szCs w:val="18"/>
+        </w:rPr>
+        <w:t>Wadhwani Foundation</w:t>
       </w:r>
       <w:r>
         <w:rPr>
@@ -667,23 +767,15 @@
           <w:sz w:val="18"/>
           <w:szCs w:val="18"/>
         </w:rPr>
-        <w:t>March</w:t>
-      </w:r>
-      <w:r>
-        <w:rPr>
-          <w:color w:val="000000"/>
-          <w:sz w:val="18"/>
-          <w:szCs w:val="18"/>
-        </w:rPr>
-        <w:t xml:space="preserve"> 202</w:t>
-      </w:r>
-      <w:r>
-        <w:rPr>
-          <w:color w:val="000000"/>
-          <w:sz w:val="18"/>
-          <w:szCs w:val="18"/>
-        </w:rPr>
-        <w:t>5</w:t>
+        <w:t>May - July</w:t>
+      </w:r>
+      <w:r>
+        <w:rPr>
+          <w:color w:val="000000"/>
+          <w:sz w:val="18"/>
+          <w:szCs w:val="18"/>
+        </w:rPr>
+        <w:t xml:space="preserve"> 2025</w:t>
       </w:r>
     </w:p>
     <w:p>
@@ -709,29 +801,20 @@
       <w:r>
         <w:rPr>
           <w:b/>
-          <w:color w:val="000000"/>
-          <w:sz w:val="18"/>
-          <w:szCs w:val="18"/>
-        </w:rPr>
-        <w:t>CompTIA IT Fundamentals (ITF+) Certification</w:t>
-      </w:r>
-      <w:r>
-        <w:rPr>
           <w:bCs/>
           <w:color w:val="000000"/>
           <w:sz w:val="18"/>
           <w:szCs w:val="18"/>
         </w:rPr>
-        <w:t xml:space="preserve"> |</w:t>
-      </w:r>
-      <w:r>
-        <w:rPr>
-          <w:bCs/>
-          <w:color w:val="000000"/>
-          <w:sz w:val="18"/>
-          <w:szCs w:val="18"/>
-        </w:rPr>
-        <w:t xml:space="preserve"> CompTIA</w:t>
+        <w:t>Artificial Intelligence Essentials V2</w:t>
+      </w:r>
+      <w:r>
+        <w:rPr>
+          <w:color w:val="000000"/>
+          <w:sz w:val="18"/>
+          <w:szCs w:val="18"/>
+        </w:rPr>
+        <w:t xml:space="preserve"> | Coursera</w:t>
       </w:r>
       <w:r>
         <w:rPr>
@@ -740,7 +823,7 @@
           <w:szCs w:val="18"/>
         </w:rPr>
         <w:br/>
-        <w:t>Issued July 26, 2024</w:t>
+        <w:t>Issued March 2025</w:t>
       </w:r>
     </w:p>
     <w:p>
@@ -766,12 +849,20 @@
       <w:r>
         <w:rPr>
           <w:b/>
+          <w:color w:val="000000"/>
+          <w:sz w:val="18"/>
+          <w:szCs w:val="18"/>
+        </w:rPr>
+        <w:t>CompTIA IT Fundamentals (ITF+) Certification</w:t>
+      </w:r>
+      <w:r>
+        <w:rPr>
           <w:bCs/>
           <w:color w:val="000000"/>
           <w:sz w:val="18"/>
           <w:szCs w:val="18"/>
         </w:rPr>
-        <w:t>TOEIC Listening &amp; Reding - Score: 820/990</w:t>
+        <w:t xml:space="preserve"> |</w:t>
       </w:r>
       <w:r>
         <w:rPr>
@@ -780,33 +871,16 @@
           <w:sz w:val="18"/>
           <w:szCs w:val="18"/>
         </w:rPr>
-        <w:t xml:space="preserve"> | TOEIC</w:t>
-      </w:r>
-      <w:r>
-        <w:rPr>
-          <w:bCs/>
+        <w:t xml:space="preserve"> CompTIA</w:t>
+      </w:r>
+      <w:r>
+        <w:rPr>
           <w:color w:val="000000"/>
           <w:sz w:val="18"/>
           <w:szCs w:val="18"/>
         </w:rPr>
         <w:br/>
-      </w:r>
-      <w:r>
-        <w:rPr>
-          <w:color w:val="000000"/>
-          <w:sz w:val="18"/>
-          <w:szCs w:val="18"/>
-        </w:rPr>
-        <w:t>Listening: 440/495 | Reading: 380/495</w:t>
-      </w:r>
-      <w:r>
-        <w:rPr>
-          <w:color w:val="000000"/>
-          <w:sz w:val="18"/>
-          <w:szCs w:val="18"/>
-        </w:rPr>
-        <w:br/>
-        <w:t>Issued January 2025</w:t>
+        <w:t>Issued July 26, 2024</w:t>
       </w:r>
     </w:p>
     <w:p>
@@ -837,17 +911,16 @@
           <w:sz w:val="18"/>
           <w:szCs w:val="18"/>
         </w:rPr>
-        <w:t>TOEIC Speaking &amp; Writing - Score: 310/400</w:t>
-      </w:r>
-      <w:r>
-        <w:rPr>
-          <w:b/>
+        <w:t>TOEIC Listening &amp; Reding - Score: 820/990</w:t>
+      </w:r>
+      <w:r>
+        <w:rPr>
           <w:bCs/>
           <w:color w:val="000000"/>
           <w:sz w:val="18"/>
           <w:szCs w:val="18"/>
         </w:rPr>
-        <w:t xml:space="preserve"> </w:t>
+        <w:t xml:space="preserve"> | TOEIC</w:t>
       </w:r>
       <w:r>
         <w:rPr>
@@ -856,14 +929,6 @@
           <w:sz w:val="18"/>
           <w:szCs w:val="18"/>
         </w:rPr>
-        <w:t>| TOEIC</w:t>
-      </w:r>
-      <w:r>
-        <w:rPr>
-          <w:color w:val="000000"/>
-          <w:sz w:val="18"/>
-          <w:szCs w:val="18"/>
-        </w:rPr>
         <w:br/>
       </w:r>
       <w:r>
@@ -872,7 +937,7 @@
           <w:sz w:val="18"/>
           <w:szCs w:val="18"/>
         </w:rPr>
-        <w:t>Speaking: 140/200 | Writing: 170/200</w:t>
+        <w:t>Listening: 440/495 | Reading: 380/495</w:t>
       </w:r>
       <w:r>
         <w:rPr>
@@ -899,13 +964,21 @@
         </w:pBdr>
         <w:spacing w:after="0" w:line="240" w:lineRule="auto"/>
         <w:rPr>
+          <w:color w:val="000000"/>
+          <w:sz w:val="18"/>
+          <w:szCs w:val="18"/>
+        </w:rPr>
+      </w:pPr>
+      <w:r>
+        <w:rPr>
           <w:b/>
           <w:bCs/>
           <w:color w:val="000000"/>
           <w:sz w:val="18"/>
           <w:szCs w:val="18"/>
         </w:rPr>
-      </w:pPr>
+        <w:t>TOEIC Speaking &amp; Writing - Score: 310/400</w:t>
+      </w:r>
       <w:r>
         <w:rPr>
           <w:b/>
@@ -914,15 +987,16 @@
           <w:sz w:val="18"/>
           <w:szCs w:val="18"/>
         </w:rPr>
-        <w:t>AWS Academy Graduate - AWS Academy Cloud Foundations</w:t>
-      </w:r>
-      <w:r>
-        <w:rPr>
-          <w:color w:val="000000"/>
-          <w:sz w:val="18"/>
-          <w:szCs w:val="18"/>
-        </w:rPr>
-        <w:t xml:space="preserve"> | Amazon Web Services (AWS)</w:t>
+        <w:t xml:space="preserve"> </w:t>
+      </w:r>
+      <w:r>
+        <w:rPr>
+          <w:bCs/>
+          <w:color w:val="000000"/>
+          <w:sz w:val="18"/>
+          <w:szCs w:val="18"/>
+        </w:rPr>
+        <w:t>| TOEIC</w:t>
       </w:r>
       <w:r>
         <w:rPr>
@@ -931,7 +1005,23 @@
           <w:szCs w:val="18"/>
         </w:rPr>
         <w:br/>
-        <w:t>Issued November 2023</w:t>
+      </w:r>
+      <w:r>
+        <w:rPr>
+          <w:color w:val="000000"/>
+          <w:sz w:val="18"/>
+          <w:szCs w:val="18"/>
+        </w:rPr>
+        <w:t>Speaking: 140/200 | Writing: 170/200</w:t>
+      </w:r>
+      <w:r>
+        <w:rPr>
+          <w:color w:val="000000"/>
+          <w:sz w:val="18"/>
+          <w:szCs w:val="18"/>
+        </w:rPr>
+        <w:br/>
+        <w:t>Issued January 2025</w:t>
       </w:r>
     </w:p>
     <w:p>
@@ -964,6 +1054,56 @@
           <w:sz w:val="18"/>
           <w:szCs w:val="18"/>
         </w:rPr>
+        <w:t>AWS Academy Graduate - AWS Academy Cloud Foundations</w:t>
+      </w:r>
+      <w:r>
+        <w:rPr>
+          <w:color w:val="000000"/>
+          <w:sz w:val="18"/>
+          <w:szCs w:val="18"/>
+        </w:rPr>
+        <w:t xml:space="preserve"> | Amazon Web Services (AWS)</w:t>
+      </w:r>
+      <w:r>
+        <w:rPr>
+          <w:color w:val="000000"/>
+          <w:sz w:val="18"/>
+          <w:szCs w:val="18"/>
+        </w:rPr>
+        <w:br/>
+        <w:t>Issued November 2023</w:t>
+      </w:r>
+    </w:p>
+    <w:p>
+      <w:pPr>
+        <w:numPr>
+          <w:ilvl w:val="0"/>
+          <w:numId w:val="3"/>
+        </w:numPr>
+        <w:pBdr>
+          <w:top w:val="nil"/>
+          <w:left w:val="nil"/>
+          <w:bottom w:val="nil"/>
+          <w:right w:val="nil"/>
+          <w:between w:val="nil"/>
+        </w:pBdr>
+        <w:spacing w:after="0" w:line="240" w:lineRule="auto"/>
+        <w:rPr>
+          <w:b/>
+          <w:bCs/>
+          <w:color w:val="000000"/>
+          <w:sz w:val="18"/>
+          <w:szCs w:val="18"/>
+        </w:rPr>
+      </w:pPr>
+      <w:r>
+        <w:rPr>
+          <w:b/>
+          <w:bCs/>
+          <w:color w:val="000000"/>
+          <w:sz w:val="18"/>
+          <w:szCs w:val="18"/>
+        </w:rPr>
         <w:t>G</w:t>
       </w:r>
       <w:r>
@@ -1221,8 +1361,20 @@
           <w:sz w:val="20"/>
           <w:szCs w:val="20"/>
         </w:rPr>
-        <w:t>Leveraging Deep Learning-Based Neural Network and LLMs for Enhanced BMI Measurement and Health Recommendations</w:t>
-      </w:r>
+        <w:t xml:space="preserve">Personal Portfolio – </w:t>
+      </w:r>
+      <w:hyperlink r:id="rId8" w:history="1">
+        <w:r>
+          <w:rPr>
+            <w:rStyle w:val="Hyperlink"/>
+            <w:b/>
+            <w:color w:val="000000" w:themeColor="text1"/>
+            <w:sz w:val="20"/>
+            <w:szCs w:val="20"/>
+          </w:rPr>
+          <w:t>https://jonard-francisco.vercel.app</w:t>
+        </w:r>
+      </w:hyperlink>
     </w:p>
     <w:p>
       <w:pPr>
@@ -1239,7 +1391,7 @@
           <w:sz w:val="18"/>
           <w:szCs w:val="18"/>
         </w:rPr>
-        <w:t>October 2024 - Present</w:t>
+        <w:t>July 2025</w:t>
       </w:r>
     </w:p>
     <w:p>
@@ -1269,7 +1421,7 @@
           <w:sz w:val="18"/>
           <w:szCs w:val="18"/>
         </w:rPr>
-        <w:t>Developed and implemented a system using deep learning and LLM techniques. The features are BMI estimation using image processing and deep learning, personalized health recommendation generated by LLM to consider its factors like BMI, preferences, and dietary restrictions, and lastly, improved accessibility of BMI assessment and nutritional guidance</w:t>
+        <w:t>Designed and developed a responsive portfolio website using HTML and CSS to showcase projects and skills</w:t>
       </w:r>
       <w:r>
         <w:rPr>
@@ -1305,13 +1457,37 @@
       </w:pPr>
       <w:r>
         <w:rPr>
-          <w:i/>
-          <w:iCs/>
-          <w:color w:val="000000"/>
-          <w:sz w:val="18"/>
-          <w:szCs w:val="18"/>
-        </w:rPr>
-        <w:t>Contributors: Jonard Cyrus Francisco, Vincent Luis Nueva España, Leonard Reshley Tiangsing, Gerico Tolayba, Gabriel Edward Owel Villamor</w:t>
+          <w:color w:val="000000"/>
+          <w:sz w:val="18"/>
+          <w:szCs w:val="18"/>
+        </w:rPr>
+        <w:t>Deployed and hosted on </w:t>
+      </w:r>
+      <w:r>
+        <w:rPr>
+          <w:b/>
+          <w:bCs/>
+          <w:color w:val="000000"/>
+          <w:sz w:val="18"/>
+          <w:szCs w:val="18"/>
+        </w:rPr>
+        <w:t>Vercel</w:t>
+      </w:r>
+      <w:r>
+        <w:rPr>
+          <w:color w:val="000000"/>
+          <w:sz w:val="18"/>
+          <w:szCs w:val="18"/>
+        </w:rPr>
+        <w:t> for fast, global accessibility</w:t>
+      </w:r>
+      <w:r>
+        <w:rPr>
+          <w:color w:val="000000"/>
+          <w:sz w:val="18"/>
+          <w:szCs w:val="18"/>
+        </w:rPr>
+        <w:t>.</w:t>
       </w:r>
     </w:p>
     <w:p>
@@ -1321,6 +1497,7 @@
         <w:jc w:val="both"/>
         <w:rPr>
           <w:b/>
+          <w:bCs/>
           <w:sz w:val="20"/>
           <w:szCs w:val="20"/>
         </w:rPr>
@@ -1331,7 +1508,33 @@
           <w:sz w:val="20"/>
           <w:szCs w:val="20"/>
         </w:rPr>
-        <w:t>NutriTrack: A Personalized Nutritional Tracking App</w:t>
+        <w:t>Leveraging Deep Learning-Based Neural Network and LLMs for Enhanced BMI Measurement and Health Recommendations</w:t>
+      </w:r>
+      <w:r>
+        <w:rPr>
+          <w:b/>
+          <w:sz w:val="20"/>
+          <w:szCs w:val="20"/>
+        </w:rPr>
+        <w:t xml:space="preserve"> (</w:t>
+      </w:r>
+      <w:r>
+        <w:rPr>
+          <w:b/>
+          <w:bCs/>
+          <w:sz w:val="20"/>
+          <w:szCs w:val="20"/>
+        </w:rPr>
+        <w:t>AINA: A Personalized Health Recommendation System</w:t>
+      </w:r>
+      <w:r>
+        <w:rPr>
+          <w:b/>
+          <w:bCs/>
+          <w:sz w:val="20"/>
+          <w:szCs w:val="20"/>
+        </w:rPr>
+        <w:t>)</w:t>
       </w:r>
     </w:p>
     <w:p>
@@ -1349,7 +1552,7 @@
           <w:sz w:val="18"/>
           <w:szCs w:val="18"/>
         </w:rPr>
-        <w:t>December 2023 -July 2024</w:t>
+        <w:t>October 2024 - July 2025</w:t>
       </w:r>
     </w:p>
     <w:p>
@@ -1379,7 +1582,31 @@
           <w:sz w:val="18"/>
           <w:szCs w:val="18"/>
         </w:rPr>
-        <w:t>Developed a mobile application to monitor dietary intake and nutritional content. The features implemented are user-freindly interface for effortless data input, a database storing nutritional information, a food dairy to log consumed foods, and tracking crucial health parameters such as sugar and sodium.</w:t>
+        <w:t xml:space="preserve">Developed and implemented a system using deep learning and LLM techniques. The features are </w:t>
+      </w:r>
+      <w:r>
+        <w:rPr>
+          <w:color w:val="000000"/>
+          <w:sz w:val="18"/>
+          <w:szCs w:val="18"/>
+        </w:rPr>
+        <w:t>height and weight</w:t>
+      </w:r>
+      <w:r>
+        <w:rPr>
+          <w:color w:val="000000"/>
+          <w:sz w:val="18"/>
+          <w:szCs w:val="18"/>
+        </w:rPr>
+        <w:t xml:space="preserve"> estimation using image processing and deep learning, personalized health recommendation generated by LLM to consider its factors like BMI, preferences, and dietary restrictions, and lastly, improved accessibility of BMI assessment and nutritional guidance</w:t>
+      </w:r>
+      <w:r>
+        <w:rPr>
+          <w:color w:val="000000"/>
+          <w:sz w:val="18"/>
+          <w:szCs w:val="18"/>
+        </w:rPr>
+        <w:t>.</w:t>
       </w:r>
     </w:p>
     <w:p>
@@ -1413,7 +1640,7 @@
           <w:sz w:val="18"/>
           <w:szCs w:val="18"/>
         </w:rPr>
-        <w:t>Contributors: Jonard Cyrus Francisco, Vincent Luis Nueva España, Leonard Reshley Tiangsing, Gerico Tolayba, Emman Torrecampo, Gabriel Edward Owel Villamor</w:t>
+        <w:t>Contributors: Jonard Cyrus Francisco, Vincent Luis Nueva España, Leonard Reshley Tiangsing, Gerico Tolayba, Gabriel Edward Owel Villamor</w:t>
       </w:r>
     </w:p>
     <w:p>
@@ -1433,7 +1660,7 @@
           <w:sz w:val="20"/>
           <w:szCs w:val="20"/>
         </w:rPr>
-        <w:t>Jumping Jack</w:t>
+        <w:t>NutriTrack: A Personalized Nutritional Tracking App</w:t>
       </w:r>
     </w:p>
     <w:p>
@@ -1451,7 +1678,21 @@
           <w:sz w:val="18"/>
           <w:szCs w:val="18"/>
         </w:rPr>
-        <w:t>March 2024</w:t>
+        <w:t>December 2023 -</w:t>
+      </w:r>
+      <w:r>
+        <w:rPr>
+          <w:sz w:val="18"/>
+          <w:szCs w:val="18"/>
+        </w:rPr>
+        <w:t xml:space="preserve"> </w:t>
+      </w:r>
+      <w:r>
+        <w:rPr>
+          <w:sz w:val="18"/>
+          <w:szCs w:val="18"/>
+        </w:rPr>
+        <w:t>July 2024</w:t>
       </w:r>
     </w:p>
     <w:p>
@@ -1481,15 +1722,7 @@
           <w:sz w:val="18"/>
           <w:szCs w:val="18"/>
         </w:rPr>
-        <w:t>D</w:t>
-      </w:r>
-      <w:r>
-        <w:rPr>
-          <w:color w:val="000000"/>
-          <w:sz w:val="18"/>
-          <w:szCs w:val="18"/>
-        </w:rPr>
-        <w:t>eveloped a single-player 2D platformer game for game development course. The game challenges players to reach the top of the tower as quickly as possible with a database implemented to record and display the top 10 fastest completion times.</w:t>
+        <w:t>Developed a mobile application to monitor dietary intake and nutritional content. The features implemented are user-freindly interface for effortless data input, a database storing nutritional information, a food dairy to log consumed foods, and tracking crucial health parameters such as sugar and sodium.</w:t>
       </w:r>
     </w:p>
     <w:p>
@@ -1508,26 +1741,22 @@
         <w:spacing w:line="240" w:lineRule="auto"/>
         <w:jc w:val="both"/>
         <w:rPr>
-          <w:color w:val="000000"/>
-          <w:sz w:val="18"/>
-          <w:szCs w:val="18"/>
-        </w:rPr>
-      </w:pPr>
-      <w:r>
-        <w:rPr>
-          <w:color w:val="000000"/>
-          <w:sz w:val="18"/>
-          <w:szCs w:val="18"/>
-        </w:rPr>
-        <w:t xml:space="preserve">Contributors: </w:t>
-      </w:r>
-      <w:r>
-        <w:rPr>
-          <w:color w:val="000000"/>
-          <w:sz w:val="18"/>
-          <w:szCs w:val="18"/>
-        </w:rPr>
-        <w:t>Jonard Cyrus Francisco, Marvin Christianelle Nievera, Leonard Reshley Tiangsing, Gerico Tolayba, Gabriel Edward Owel Villamor</w:t>
+          <w:i/>
+          <w:iCs/>
+          <w:color w:val="000000"/>
+          <w:sz w:val="18"/>
+          <w:szCs w:val="18"/>
+        </w:rPr>
+      </w:pPr>
+      <w:r>
+        <w:rPr>
+          <w:i/>
+          <w:iCs/>
+          <w:color w:val="000000"/>
+          <w:sz w:val="18"/>
+          <w:szCs w:val="18"/>
+        </w:rPr>
+        <w:t>Contributors: Jonard Cyrus Francisco, Vincent Luis Nueva España, Leonard Reshley Tiangsing, Gerico Tolayba, Emman Torrecampo, Gabriel Edward Owel Villamor</w:t>
       </w:r>
     </w:p>
     <w:p>
@@ -1547,7 +1776,7 @@
           <w:sz w:val="20"/>
           <w:szCs w:val="20"/>
         </w:rPr>
-        <w:t>Coin Detection in Education: Fostering Financial Literacy through Technological Learning</w:t>
+        <w:t>Jumping Jack</w:t>
       </w:r>
     </w:p>
     <w:p>
@@ -1565,7 +1794,7 @@
           <w:sz w:val="18"/>
           <w:szCs w:val="18"/>
         </w:rPr>
-        <w:t>November 2023</w:t>
+        <w:t>March 2024</w:t>
       </w:r>
     </w:p>
     <w:p>
@@ -1595,7 +1824,15 @@
           <w:sz w:val="18"/>
           <w:szCs w:val="18"/>
         </w:rPr>
-        <w:t>Developed a coin detection through image processing techniques using OpenCV and CVZone libraries to cultivate financial literacy in an education context.</w:t>
+        <w:t>D</w:t>
+      </w:r>
+      <w:r>
+        <w:rPr>
+          <w:color w:val="000000"/>
+          <w:sz w:val="18"/>
+          <w:szCs w:val="18"/>
+        </w:rPr>
+        <w:t>eveloped a single-player 2D platformer game for game development course. The game challenges players to reach the top of the tower as quickly as possible with a database implemented to record and display the top 10 fastest completion times.</w:t>
       </w:r>
     </w:p>
     <w:p>
@@ -1614,23 +1851,26 @@
         <w:spacing w:line="240" w:lineRule="auto"/>
         <w:jc w:val="both"/>
         <w:rPr>
-          <w:i/>
-          <w:iCs/>
-          <w:color w:val="000000"/>
-          <w:sz w:val="18"/>
-          <w:szCs w:val="18"/>
-        </w:rPr>
-      </w:pPr>
-      <w:r>
-        <w:rPr>
-          <w:i/>
-          <w:iCs/>
-          <w:color w:val="000000"/>
-          <w:sz w:val="18"/>
-          <w:szCs w:val="18"/>
-        </w:rPr>
-        <w:lastRenderedPageBreak/>
-        <w:t>Contributors: Jonard Cyrus Francisco, Marvin Christianelle Nievera, Leonard Reshley Tiangsing, Gerico Tolayba, Gabriel Edward Owel Villamor</w:t>
+          <w:color w:val="000000"/>
+          <w:sz w:val="18"/>
+          <w:szCs w:val="18"/>
+        </w:rPr>
+      </w:pPr>
+      <w:r>
+        <w:rPr>
+          <w:color w:val="000000"/>
+          <w:sz w:val="18"/>
+          <w:szCs w:val="18"/>
+        </w:rPr>
+        <w:t xml:space="preserve">Contributors: </w:t>
+      </w:r>
+      <w:r>
+        <w:rPr>
+          <w:color w:val="000000"/>
+          <w:sz w:val="18"/>
+          <w:szCs w:val="18"/>
+        </w:rPr>
+        <w:t>Jonard Cyrus Francisco, Marvin Christianelle Nievera, Leonard Reshley Tiangsing, Gerico Tolayba, Gabriel Edward Owel Villamor</w:t>
       </w:r>
     </w:p>
     <w:p>
@@ -1650,7 +1890,8 @@
           <w:sz w:val="20"/>
           <w:szCs w:val="20"/>
         </w:rPr>
-        <w:t>Pinoy Feast</w:t>
+        <w:lastRenderedPageBreak/>
+        <w:t>Coin Detection in Education: Fostering Financial Literacy through Technological Learning</w:t>
       </w:r>
     </w:p>
     <w:p>
@@ -1668,7 +1909,7 @@
           <w:sz w:val="18"/>
           <w:szCs w:val="18"/>
         </w:rPr>
-        <w:t>June 2023</w:t>
+        <w:t>November 2023</w:t>
       </w:r>
     </w:p>
     <w:p>
@@ -1698,7 +1939,7 @@
           <w:sz w:val="18"/>
           <w:szCs w:val="18"/>
         </w:rPr>
-        <w:t>Developed a mobile application with Xamarin for "Pinoy Feast" which showcase of various Filipino food from different provinces and their history. The app displays random food upon opening and allows users to browse a list of foods and view its content, and the ability to manually show or hide content via database updates.</w:t>
+        <w:t>Developed a coin detection through image processing techniques using OpenCV and CVZone libraries to cultivate financial literacy in an education context.</w:t>
       </w:r>
     </w:p>
     <w:p>
@@ -1732,17 +1973,7 @@
           <w:sz w:val="18"/>
           <w:szCs w:val="18"/>
         </w:rPr>
-        <w:t>Contributors</w:t>
-      </w:r>
-      <w:r>
-        <w:rPr>
-          <w:i/>
-          <w:iCs/>
-          <w:color w:val="000000"/>
-          <w:sz w:val="18"/>
-          <w:szCs w:val="18"/>
-        </w:rPr>
-        <w:t>: Jonard Cyrus Francisco, Zoe Aleczandra Pineda, Leonard Reshley Tiangsing, Gerico Tolayba</w:t>
+        <w:t>Contributors: Jonard Cyrus Francisco, Marvin Christianelle Nievera, Leonard Reshley Tiangsing, Gerico Tolayba, Gabriel Edward Owel Villamor</w:t>
       </w:r>
     </w:p>
     <w:p>
@@ -1762,7 +1993,7 @@
           <w:sz w:val="20"/>
           <w:szCs w:val="20"/>
         </w:rPr>
-        <w:t>Movie Booking</w:t>
+        <w:t>Pinoy Feast</w:t>
       </w:r>
     </w:p>
     <w:p>
@@ -1810,15 +2041,7 @@
           <w:sz w:val="18"/>
           <w:szCs w:val="18"/>
         </w:rPr>
-        <w:t xml:space="preserve">Developed a </w:t>
-      </w:r>
-      <w:r>
-        <w:rPr>
-          <w:color w:val="000000"/>
-          <w:sz w:val="18"/>
-          <w:szCs w:val="18"/>
-        </w:rPr>
-        <w:t>website for movie booking which allows users to reserve seats, buy food and drinks, and pre-order. This system includes both administrators to manage movie information and sales reports, and customers to manage reservations and transactions.</w:t>
+        <w:t>Developed a mobile application with Xamarin for "Pinoy Feast" which showcase of various Filipino food from different provinces and their history. The app displays random food upon opening and allows users to browse a list of foods and view its content, and the ability to manually show or hide content via database updates.</w:t>
       </w:r>
     </w:p>
     <w:p>
@@ -1852,7 +2075,7 @@
           <w:sz w:val="18"/>
           <w:szCs w:val="18"/>
         </w:rPr>
-        <w:t>Contributors: Jonard Cyrus Francisco,</w:t>
+        <w:t>Contributors</w:t>
       </w:r>
       <w:r>
         <w:rPr>
@@ -1862,27 +2085,7 @@
           <w:sz w:val="18"/>
           <w:szCs w:val="18"/>
         </w:rPr>
-        <w:t xml:space="preserve"> Chanelle Melegrito,</w:t>
-      </w:r>
-      <w:r>
-        <w:rPr>
-          <w:i/>
-          <w:iCs/>
-          <w:color w:val="000000"/>
-          <w:sz w:val="18"/>
-          <w:szCs w:val="18"/>
-        </w:rPr>
-        <w:t xml:space="preserve"> Zoe Aleczandra Pineda, Gerico Tolayb</w:t>
-      </w:r>
-      <w:r>
-        <w:rPr>
-          <w:i/>
-          <w:iCs/>
-          <w:color w:val="000000"/>
-          <w:sz w:val="18"/>
-          <w:szCs w:val="18"/>
-        </w:rPr>
-        <w:t>a</w:t>
+        <w:t>: Jonard Cyrus Francisco, Zoe Aleczandra Pineda, Leonard Reshley Tiangsing, Gerico Tolayba</w:t>
       </w:r>
     </w:p>
     <w:p>
@@ -1902,7 +2105,7 @@
           <w:sz w:val="20"/>
           <w:szCs w:val="20"/>
         </w:rPr>
-        <w:t>Money Tracking</w:t>
+        <w:t>Movie Booking</w:t>
       </w:r>
     </w:p>
     <w:p>
@@ -1920,21 +2123,7 @@
           <w:sz w:val="18"/>
           <w:szCs w:val="18"/>
         </w:rPr>
-        <w:t>November</w:t>
-      </w:r>
-      <w:r>
-        <w:rPr>
-          <w:sz w:val="18"/>
-          <w:szCs w:val="18"/>
-        </w:rPr>
-        <w:t xml:space="preserve"> 202</w:t>
-      </w:r>
-      <w:r>
-        <w:rPr>
-          <w:sz w:val="18"/>
-          <w:szCs w:val="18"/>
-        </w:rPr>
-        <w:t>2</w:t>
+        <w:t>June 2023</w:t>
       </w:r>
     </w:p>
     <w:p>
@@ -1964,6 +2153,160 @@
           <w:sz w:val="18"/>
           <w:szCs w:val="18"/>
         </w:rPr>
+        <w:t xml:space="preserve">Developed a </w:t>
+      </w:r>
+      <w:r>
+        <w:rPr>
+          <w:color w:val="000000"/>
+          <w:sz w:val="18"/>
+          <w:szCs w:val="18"/>
+        </w:rPr>
+        <w:t>website for movie booking which allows users to reserve seats, buy food and drinks, and pre-order. This system includes both administrators to manage movie information and sales reports, and customers to manage reservations and transactions.</w:t>
+      </w:r>
+    </w:p>
+    <w:p>
+      <w:pPr>
+        <w:numPr>
+          <w:ilvl w:val="0"/>
+          <w:numId w:val="2"/>
+        </w:numPr>
+        <w:pBdr>
+          <w:top w:val="nil"/>
+          <w:left w:val="nil"/>
+          <w:bottom w:val="nil"/>
+          <w:right w:val="nil"/>
+          <w:between w:val="nil"/>
+        </w:pBdr>
+        <w:spacing w:line="240" w:lineRule="auto"/>
+        <w:jc w:val="both"/>
+        <w:rPr>
+          <w:i/>
+          <w:iCs/>
+          <w:color w:val="000000"/>
+          <w:sz w:val="18"/>
+          <w:szCs w:val="18"/>
+        </w:rPr>
+      </w:pPr>
+      <w:r>
+        <w:rPr>
+          <w:i/>
+          <w:iCs/>
+          <w:color w:val="000000"/>
+          <w:sz w:val="18"/>
+          <w:szCs w:val="18"/>
+        </w:rPr>
+        <w:t>Contributors: Jonard Cyrus Francisco,</w:t>
+      </w:r>
+      <w:r>
+        <w:rPr>
+          <w:i/>
+          <w:iCs/>
+          <w:color w:val="000000"/>
+          <w:sz w:val="18"/>
+          <w:szCs w:val="18"/>
+        </w:rPr>
+        <w:t xml:space="preserve"> Chanelle Melegrito,</w:t>
+      </w:r>
+      <w:r>
+        <w:rPr>
+          <w:i/>
+          <w:iCs/>
+          <w:color w:val="000000"/>
+          <w:sz w:val="18"/>
+          <w:szCs w:val="18"/>
+        </w:rPr>
+        <w:t xml:space="preserve"> Zoe Aleczandra Pineda, Gerico Tolayb</w:t>
+      </w:r>
+      <w:r>
+        <w:rPr>
+          <w:i/>
+          <w:iCs/>
+          <w:color w:val="000000"/>
+          <w:sz w:val="18"/>
+          <w:szCs w:val="18"/>
+        </w:rPr>
+        <w:t>a</w:t>
+      </w:r>
+    </w:p>
+    <w:p>
+      <w:pPr>
+        <w:pStyle w:val="Heading3"/>
+        <w:spacing w:line="240" w:lineRule="auto"/>
+        <w:jc w:val="both"/>
+        <w:rPr>
+          <w:b/>
+          <w:sz w:val="20"/>
+          <w:szCs w:val="20"/>
+        </w:rPr>
+      </w:pPr>
+      <w:r>
+        <w:rPr>
+          <w:b/>
+          <w:sz w:val="20"/>
+          <w:szCs w:val="20"/>
+        </w:rPr>
+        <w:t>Money Tracking</w:t>
+      </w:r>
+    </w:p>
+    <w:p>
+      <w:pPr>
+        <w:pStyle w:val="Heading4"/>
+        <w:spacing w:line="240" w:lineRule="auto"/>
+        <w:jc w:val="both"/>
+        <w:rPr>
+          <w:sz w:val="18"/>
+          <w:szCs w:val="18"/>
+        </w:rPr>
+      </w:pPr>
+      <w:r>
+        <w:rPr>
+          <w:sz w:val="18"/>
+          <w:szCs w:val="18"/>
+        </w:rPr>
+        <w:t>November</w:t>
+      </w:r>
+      <w:r>
+        <w:rPr>
+          <w:sz w:val="18"/>
+          <w:szCs w:val="18"/>
+        </w:rPr>
+        <w:t xml:space="preserve"> 202</w:t>
+      </w:r>
+      <w:r>
+        <w:rPr>
+          <w:sz w:val="18"/>
+          <w:szCs w:val="18"/>
+        </w:rPr>
+        <w:t>2</w:t>
+      </w:r>
+    </w:p>
+    <w:p>
+      <w:pPr>
+        <w:numPr>
+          <w:ilvl w:val="0"/>
+          <w:numId w:val="2"/>
+        </w:numPr>
+        <w:pBdr>
+          <w:top w:val="nil"/>
+          <w:left w:val="nil"/>
+          <w:bottom w:val="nil"/>
+          <w:right w:val="nil"/>
+          <w:between w:val="nil"/>
+        </w:pBdr>
+        <w:spacing w:after="0" w:line="240" w:lineRule="auto"/>
+        <w:jc w:val="both"/>
+        <w:rPr>
+          <w:color w:val="000000"/>
+          <w:sz w:val="18"/>
+          <w:szCs w:val="18"/>
+        </w:rPr>
+      </w:pPr>
+      <w:r>
+        <w:rPr>
+          <w:color w:val="000000"/>
+          <w:sz w:val="18"/>
+          <w:szCs w:val="18"/>
+        </w:rPr>
         <w:t>Developed a Python application for money tracking which utilizes data structures and algorithms. The application allows users to add, pay, and display bills (important, miscellaneous, and debt/owed), manage data input, and perform calculations on debt.</w:t>
       </w:r>
     </w:p>
@@ -2219,16 +2562,34 @@
           <w:sz w:val="18"/>
           <w:szCs w:val="18"/>
         </w:rPr>
-        <w:t>Women in Computing: Breaking Barriers &amp; Driving Innovation</w:t>
-      </w:r>
-      <w:r>
-        <w:rPr>
-          <w:b/>
-          <w:color w:val="000000"/>
-          <w:sz w:val="18"/>
-          <w:szCs w:val="18"/>
-        </w:rPr>
-        <w:t xml:space="preserve">” </w:t>
+        <w:t>Artisan on Port 8000: Laravel Unlocked</w:t>
+      </w:r>
+      <w:r>
+        <w:rPr>
+          <w:b/>
+          <w:color w:val="000000"/>
+          <w:sz w:val="18"/>
+          <w:szCs w:val="18"/>
+        </w:rPr>
+        <w:t>”</w:t>
+      </w:r>
+      <w:r>
+        <w:rPr>
+          <w:bCs/>
+          <w:color w:val="000000"/>
+          <w:sz w:val="18"/>
+          <w:szCs w:val="18"/>
+        </w:rPr>
+        <w:t>,</w:t>
+      </w:r>
+      <w:r>
+        <w:rPr>
+          <w:b/>
+          <w:color w:val="000000"/>
+          <w:sz w:val="18"/>
+          <w:szCs w:val="18"/>
+        </w:rPr>
+        <w:t xml:space="preserve"> </w:t>
       </w:r>
       <w:r>
         <w:rPr>
@@ -2245,7 +2606,38 @@
           <w:szCs w:val="18"/>
         </w:rPr>
         <w:br/>
-        <w:t>March 14, 2025</w:t>
+      </w:r>
+      <w:r>
+        <w:rPr>
+          <w:color w:val="000000"/>
+          <w:sz w:val="18"/>
+          <w:szCs w:val="18"/>
+        </w:rPr>
+        <w:t>June</w:t>
+      </w:r>
+      <w:r>
+        <w:rPr>
+          <w:color w:val="000000"/>
+          <w:sz w:val="18"/>
+          <w:szCs w:val="18"/>
+        </w:rPr>
+        <w:t xml:space="preserve"> </w:t>
+      </w:r>
+      <w:r>
+        <w:rPr>
+          <w:color w:val="000000"/>
+          <w:sz w:val="18"/>
+          <w:szCs w:val="18"/>
+        </w:rPr>
+        <w:t>21</w:t>
+      </w:r>
+      <w:r>
+        <w:rPr>
+          <w:color w:val="000000"/>
+          <w:sz w:val="18"/>
+          <w:szCs w:val="18"/>
+        </w:rPr>
+        <w:t>, 2025</w:t>
       </w:r>
     </w:p>
     <w:p>
@@ -2275,15 +2667,43 @@
           <w:sz w:val="18"/>
           <w:szCs w:val="18"/>
         </w:rPr>
-        <w:t>“Introduction to the Data Center Industry</w:t>
-      </w:r>
-      <w:r>
-        <w:rPr>
-          <w:color w:val="000000"/>
-          <w:sz w:val="18"/>
-          <w:szCs w:val="18"/>
-        </w:rPr>
-        <w:t xml:space="preserve">, </w:t>
+        <w:t>“</w:t>
+      </w:r>
+      <w:r>
+        <w:rPr>
+          <w:b/>
+          <w:color w:val="000000"/>
+          <w:sz w:val="18"/>
+          <w:szCs w:val="18"/>
+        </w:rPr>
+        <w:t>Modern Technologies: Shaping the Future of Software Development and IT Operations</w:t>
+      </w:r>
+      <w:r>
+        <w:rPr>
+          <w:b/>
+          <w:color w:val="000000"/>
+          <w:sz w:val="18"/>
+          <w:szCs w:val="18"/>
+        </w:rPr>
+        <w:t>”</w:t>
+      </w:r>
+      <w:r>
+        <w:rPr>
+          <w:b/>
+          <w:color w:val="000000"/>
+          <w:sz w:val="18"/>
+          <w:szCs w:val="18"/>
+        </w:rPr>
+        <w:t>,</w:t>
+      </w:r>
+      <w:r>
+        <w:rPr>
+          <w:b/>
+          <w:color w:val="000000"/>
+          <w:sz w:val="18"/>
+          <w:szCs w:val="18"/>
+        </w:rPr>
+        <w:t xml:space="preserve"> </w:t>
       </w:r>
       <w:r>
         <w:rPr>
@@ -2299,16 +2719,23 @@
           <w:sz w:val="18"/>
           <w:szCs w:val="18"/>
         </w:rPr>
-        <w:t>/Digital Halo Data Center</w:t>
-      </w:r>
-      <w:r>
-        <w:rPr>
-          <w:color w:val="000000"/>
-          <w:sz w:val="18"/>
-          <w:szCs w:val="18"/>
-        </w:rPr>
         <w:br/>
-        <w:t>August 27, 2024</w:t>
+      </w:r>
+      <w:r>
+        <w:rPr>
+          <w:color w:val="000000"/>
+          <w:sz w:val="18"/>
+          <w:szCs w:val="18"/>
+        </w:rPr>
+        <w:t>June</w:t>
+      </w:r>
+      <w:r>
+        <w:rPr>
+          <w:color w:val="000000"/>
+          <w:sz w:val="18"/>
+          <w:szCs w:val="18"/>
+        </w:rPr>
+        <w:t xml:space="preserve"> 14, 2025</w:t>
       </w:r>
     </w:p>
     <w:p>
@@ -2338,25 +2765,25 @@
           <w:sz w:val="18"/>
           <w:szCs w:val="18"/>
         </w:rPr>
-        <w:t>“Why a Blockchain Career is in-demand &amp; how we can help you start one”</w:t>
-      </w:r>
-      <w:r>
-        <w:rPr>
-          <w:bCs/>
-          <w:color w:val="000000"/>
-          <w:sz w:val="18"/>
-          <w:szCs w:val="18"/>
-        </w:rPr>
-        <w:t>,</w:t>
-      </w:r>
-      <w:r>
-        <w:rPr>
-          <w:b/>
-          <w:color w:val="000000"/>
-          <w:sz w:val="18"/>
-          <w:szCs w:val="18"/>
-        </w:rPr>
-        <w:t xml:space="preserve"> </w:t>
+        <w:t>“</w:t>
+      </w:r>
+      <w:r>
+        <w:rPr>
+          <w:b/>
+          <w:color w:val="000000"/>
+          <w:sz w:val="18"/>
+          <w:szCs w:val="18"/>
+        </w:rPr>
+        <w:t>Women in Computing: Breaking Barriers &amp; Driving Innovation</w:t>
+      </w:r>
+      <w:r>
+        <w:rPr>
+          <w:b/>
+          <w:color w:val="000000"/>
+          <w:sz w:val="18"/>
+          <w:szCs w:val="18"/>
+        </w:rPr>
+        <w:t xml:space="preserve">” </w:t>
       </w:r>
       <w:r>
         <w:rPr>
@@ -2372,24 +2799,8 @@
           <w:sz w:val="18"/>
           <w:szCs w:val="18"/>
         </w:rPr>
-        <w:t>/</w:t>
-      </w:r>
-      <w:r>
-        <w:rPr>
-          <w:color w:val="000000"/>
-          <w:sz w:val="18"/>
-          <w:szCs w:val="18"/>
-        </w:rPr>
-        <w:t>Metacrafters x iPeople</w:t>
-      </w:r>
-      <w:r>
-        <w:rPr>
-          <w:color w:val="000000"/>
-          <w:sz w:val="18"/>
-          <w:szCs w:val="18"/>
-        </w:rPr>
         <w:br/>
-        <w:t>February 14, 2023</w:t>
+        <w:t>March 14, 2025</w:t>
       </w:r>
     </w:p>
     <w:p>
@@ -2405,6 +2816,159 @@
           <w:right w:val="nil"/>
           <w:between w:val="nil"/>
         </w:pBdr>
+        <w:spacing w:after="0" w:line="240" w:lineRule="auto"/>
+        <w:rPr>
+          <w:color w:val="000000"/>
+          <w:sz w:val="18"/>
+          <w:szCs w:val="18"/>
+        </w:rPr>
+      </w:pPr>
+      <w:r>
+        <w:rPr>
+          <w:b/>
+          <w:color w:val="000000"/>
+          <w:sz w:val="18"/>
+          <w:szCs w:val="18"/>
+        </w:rPr>
+        <w:t>“Introduction to the Data Center Industry</w:t>
+      </w:r>
+      <w:r>
+        <w:rPr>
+          <w:b/>
+          <w:color w:val="000000"/>
+          <w:sz w:val="18"/>
+          <w:szCs w:val="18"/>
+        </w:rPr>
+        <w:t>”</w:t>
+      </w:r>
+      <w:r>
+        <w:rPr>
+          <w:color w:val="000000"/>
+          <w:sz w:val="18"/>
+          <w:szCs w:val="18"/>
+        </w:rPr>
+        <w:t xml:space="preserve">, </w:t>
+      </w:r>
+      <w:r>
+        <w:rPr>
+          <w:color w:val="000000"/>
+          <w:sz w:val="18"/>
+          <w:szCs w:val="18"/>
+        </w:rPr>
+        <w:t>Mapúa Malayan Colleges Laguna</w:t>
+      </w:r>
+      <w:r>
+        <w:rPr>
+          <w:color w:val="000000"/>
+          <w:sz w:val="18"/>
+          <w:szCs w:val="18"/>
+        </w:rPr>
+        <w:t>/Digital Halo Data Center</w:t>
+      </w:r>
+      <w:r>
+        <w:rPr>
+          <w:color w:val="000000"/>
+          <w:sz w:val="18"/>
+          <w:szCs w:val="18"/>
+        </w:rPr>
+        <w:br/>
+        <w:t>August 27, 2024</w:t>
+      </w:r>
+    </w:p>
+    <w:p>
+      <w:pPr>
+        <w:numPr>
+          <w:ilvl w:val="0"/>
+          <w:numId w:val="3"/>
+        </w:numPr>
+        <w:pBdr>
+          <w:top w:val="nil"/>
+          <w:left w:val="nil"/>
+          <w:bottom w:val="nil"/>
+          <w:right w:val="nil"/>
+          <w:between w:val="nil"/>
+        </w:pBdr>
+        <w:spacing w:after="0" w:line="240" w:lineRule="auto"/>
+        <w:rPr>
+          <w:color w:val="000000"/>
+          <w:sz w:val="18"/>
+          <w:szCs w:val="18"/>
+        </w:rPr>
+      </w:pPr>
+      <w:r>
+        <w:rPr>
+          <w:b/>
+          <w:color w:val="000000"/>
+          <w:sz w:val="18"/>
+          <w:szCs w:val="18"/>
+        </w:rPr>
+        <w:t>“Why a Blockchain Career is in-demand &amp; how we can help you start one”</w:t>
+      </w:r>
+      <w:r>
+        <w:rPr>
+          <w:bCs/>
+          <w:color w:val="000000"/>
+          <w:sz w:val="18"/>
+          <w:szCs w:val="18"/>
+        </w:rPr>
+        <w:t>,</w:t>
+      </w:r>
+      <w:r>
+        <w:rPr>
+          <w:b/>
+          <w:color w:val="000000"/>
+          <w:sz w:val="18"/>
+          <w:szCs w:val="18"/>
+        </w:rPr>
+        <w:t xml:space="preserve"> </w:t>
+      </w:r>
+      <w:r>
+        <w:rPr>
+          <w:color w:val="000000"/>
+          <w:sz w:val="18"/>
+          <w:szCs w:val="18"/>
+        </w:rPr>
+        <w:t>Mapúa Malayan Colleges Laguna</w:t>
+      </w:r>
+      <w:r>
+        <w:rPr>
+          <w:color w:val="000000"/>
+          <w:sz w:val="18"/>
+          <w:szCs w:val="18"/>
+        </w:rPr>
+        <w:t>/</w:t>
+      </w:r>
+      <w:r>
+        <w:rPr>
+          <w:color w:val="000000"/>
+          <w:sz w:val="18"/>
+          <w:szCs w:val="18"/>
+        </w:rPr>
+        <w:t>Metacrafters x iPeople</w:t>
+      </w:r>
+      <w:r>
+        <w:rPr>
+          <w:color w:val="000000"/>
+          <w:sz w:val="18"/>
+          <w:szCs w:val="18"/>
+        </w:rPr>
+        <w:br/>
+        <w:t>February 14, 2023</w:t>
+      </w:r>
+    </w:p>
+    <w:p>
+      <w:pPr>
+        <w:numPr>
+          <w:ilvl w:val="0"/>
+          <w:numId w:val="3"/>
+        </w:numPr>
+        <w:pBdr>
+          <w:top w:val="nil"/>
+          <w:left w:val="nil"/>
+          <w:bottom w:val="nil"/>
+          <w:right w:val="nil"/>
+          <w:between w:val="nil"/>
+        </w:pBdr>
         <w:spacing w:line="240" w:lineRule="auto"/>
         <w:rPr>
           <w:color w:val="000000"/>
@@ -2450,7 +3014,12 @@
       </w:pPr>
     </w:p>
     <w:sectPr>
-      <w:headerReference w:type="default" r:id="rId7"/>
+      <w:headerReference w:type="even" r:id="rId9"/>
+      <w:headerReference w:type="default" r:id="rId10"/>
+      <w:footerReference w:type="even" r:id="rId11"/>
+      <w:footerReference w:type="default" r:id="rId12"/>
+      <w:headerReference w:type="first" r:id="rId13"/>
+      <w:footerReference w:type="first" r:id="rId14"/>
       <w:pgSz w:w="12240" w:h="15840"/>
       <w:pgMar w:top="720" w:right="720" w:bottom="720" w:left="720" w:header="737" w:footer="624" w:gutter="0"/>
       <w:pgNumType w:start="1"/>
@@ -2488,6 +3057,36 @@
 </w:endnotes>
 </file>
 
+<file path=word/footer1.xml><?xml version="1.0" encoding="utf-8"?>
+<w:ftr xmlns:wpc="http://schemas.microsoft.com/office/word/2010/wordprocessingCanvas" xmlns:cx="http://schemas.microsoft.com/office/drawing/2014/chartex" xmlns:cx1="http://schemas.microsoft.com/office/drawing/2015/9/8/chartex" xmlns:cx2="http://schemas.microsoft.com/office/drawing/2015/10/21/chartex" xmlns:cx3="http://schemas.microsoft.com/office/drawing/2016/5/9/chartex" xmlns:cx4="http://schemas.microsoft.com/office/drawing/2016/5/10/chartex" xmlns:cx5="http://schemas.microsoft.com/office/drawing/2016/5/11/chartex" xmlns:cx6="http://schemas.microsoft.com/office/drawing/2016/5/12/chartex" xmlns:cx7="http://schemas.microsoft.com/office/drawing/2016/5/13/chartex" xmlns:cx8="http://schemas.microsoft.com/office/drawing/2016/5/14/chartex" xmlns:mc="http://schemas.openxmlformats.org/markup-compatibility/2006" xmlns:aink="http://schemas.microsoft.com/office/drawing/2016/ink" xmlns:am3d="http://schemas.microsoft.com/office/drawing/2017/model3d" xmlns:o="urn:schemas-microsoft-com:office:office" xmlns:oel="http://schemas.microsoft.com/office/2019/extlst" xmlns:r="http://schemas.openxmlformats.org/officeDocument/2006/relationships" xmlns:m="http://schemas.openxmlformats.org/officeDocument/2006/math" xmlns:v="urn:schemas-microsoft-com:vml" xmlns:wp14="http://schemas.microsoft.com/office/word/2010/wordprocessingDrawing" xmlns:wp="http://schemas.openxmlformats.org/drawingml/2006/wordprocessingDrawing" xmlns:w10="urn:schemas-microsoft-com:office:word" xmlns:w="http://schemas.openxmlformats.org/wordprocessingml/2006/main" xmlns:w14="http://schemas.microsoft.com/office/word/2010/wordml" xmlns:w15="http://schemas.microsoft.com/office/word/2012/wordml" xmlns:w16cex="http://schemas.microsoft.com/office/word/2018/wordml/cex" xmlns:w16cid="http://schemas.microsoft.com/office/word/2016/wordml/cid" xmlns:w16="http://schemas.microsoft.com/office/word/2018/wordml" xmlns:w16du="http://schemas.microsoft.com/office/word/2023/wordml/word16du" xmlns:w16sdtdh="http://schemas.microsoft.com/office/word/2020/wordml/sdtdatahash" xmlns:w16sdtfl="http://schemas.microsoft.com/office/word/2024/wordml/sdtformatlock" xmlns:w16se="http://schemas.microsoft.com/office/word/2015/wordml/symex" xmlns:wpg="http://schemas.microsoft.com/office/word/2010/wordprocessingGroup" xmlns:wpi="http://schemas.microsoft.com/office/word/2010/wordprocessingInk" xmlns:wne="http://schemas.microsoft.com/office/word/2006/wordml" xmlns:wps="http://schemas.microsoft.com/office/word/2010/wordprocessingShape" mc:Ignorable="w14 w15 w16se w16cid w16 w16cex w16sdtdh w16sdtfl w16du wp14">
+  <w:p>
+    <w:pPr>
+      <w:pStyle w:val="Footer"/>
+    </w:pPr>
+  </w:p>
+</w:ftr>
+</file>
+
+<file path=word/footer2.xml><?xml version="1.0" encoding="utf-8"?>
+<w:ftr xmlns:wpc="http://schemas.microsoft.com/office/word/2010/wordprocessingCanvas" xmlns:cx="http://schemas.microsoft.com/office/drawing/2014/chartex" xmlns:cx1="http://schemas.microsoft.com/office/drawing/2015/9/8/chartex" xmlns:cx2="http://schemas.microsoft.com/office/drawing/2015/10/21/chartex" xmlns:cx3="http://schemas.microsoft.com/office/drawing/2016/5/9/chartex" xmlns:cx4="http://schemas.microsoft.com/office/drawing/2016/5/10/chartex" xmlns:cx5="http://schemas.microsoft.com/office/drawing/2016/5/11/chartex" xmlns:cx6="http://schemas.microsoft.com/office/drawing/2016/5/12/chartex" xmlns:cx7="http://schemas.microsoft.com/office/drawing/2016/5/13/chartex" xmlns:cx8="http://schemas.microsoft.com/office/drawing/2016/5/14/chartex" xmlns:mc="http://schemas.openxmlformats.org/markup-compatibility/2006" xmlns:aink="http://schemas.microsoft.com/office/drawing/2016/ink" xmlns:am3d="http://schemas.microsoft.com/office/drawing/2017/model3d" xmlns:o="urn:schemas-microsoft-com:office:office" xmlns:oel="http://schemas.microsoft.com/office/2019/extlst" xmlns:r="http://schemas.openxmlformats.org/officeDocument/2006/relationships" xmlns:m="http://schemas.openxmlformats.org/officeDocument/2006/math" xmlns:v="urn:schemas-microsoft-com:vml" xmlns:wp14="http://schemas.microsoft.com/office/word/2010/wordprocessingDrawing" xmlns:wp="http://schemas.openxmlformats.org/drawingml/2006/wordprocessingDrawing" xmlns:w10="urn:schemas-microsoft-com:office:word" xmlns:w="http://schemas.openxmlformats.org/wordprocessingml/2006/main" xmlns:w14="http://schemas.microsoft.com/office/word/2010/wordml" xmlns:w15="http://schemas.microsoft.com/office/word/2012/wordml" xmlns:w16cex="http://schemas.microsoft.com/office/word/2018/wordml/cex" xmlns:w16cid="http://schemas.microsoft.com/office/word/2016/wordml/cid" xmlns:w16="http://schemas.microsoft.com/office/word/2018/wordml" xmlns:w16du="http://schemas.microsoft.com/office/word/2023/wordml/word16du" xmlns:w16sdtdh="http://schemas.microsoft.com/office/word/2020/wordml/sdtdatahash" xmlns:w16sdtfl="http://schemas.microsoft.com/office/word/2024/wordml/sdtformatlock" xmlns:w16se="http://schemas.microsoft.com/office/word/2015/wordml/symex" xmlns:wpg="http://schemas.microsoft.com/office/word/2010/wordprocessingGroup" xmlns:wpi="http://schemas.microsoft.com/office/word/2010/wordprocessingInk" xmlns:wne="http://schemas.microsoft.com/office/word/2006/wordml" xmlns:wps="http://schemas.microsoft.com/office/word/2010/wordprocessingShape" mc:Ignorable="w14 w15 w16se w16cid w16 w16cex w16sdtdh w16sdtfl w16du wp14">
+  <w:p>
+    <w:pPr>
+      <w:pStyle w:val="Footer"/>
+    </w:pPr>
+  </w:p>
+</w:ftr>
+</file>
+
+<file path=word/footer3.xml><?xml version="1.0" encoding="utf-8"?>
+<w:ftr xmlns:wpc="http://schemas.microsoft.com/office/word/2010/wordprocessingCanvas" xmlns:cx="http://schemas.microsoft.com/office/drawing/2014/chartex" xmlns:cx1="http://schemas.microsoft.com/office/drawing/2015/9/8/chartex" xmlns:cx2="http://schemas.microsoft.com/office/drawing/2015/10/21/chartex" xmlns:cx3="http://schemas.microsoft.com/office/drawing/2016/5/9/chartex" xmlns:cx4="http://schemas.microsoft.com/office/drawing/2016/5/10/chartex" xmlns:cx5="http://schemas.microsoft.com/office/drawing/2016/5/11/chartex" xmlns:cx6="http://schemas.microsoft.com/office/drawing/2016/5/12/chartex" xmlns:cx7="http://schemas.microsoft.com/office/drawing/2016/5/13/chartex" xmlns:cx8="http://schemas.microsoft.com/office/drawing/2016/5/14/chartex" xmlns:mc="http://schemas.openxmlformats.org/markup-compatibility/2006" xmlns:aink="http://schemas.microsoft.com/office/drawing/2016/ink" xmlns:am3d="http://schemas.microsoft.com/office/drawing/2017/model3d" xmlns:o="urn:schemas-microsoft-com:office:office" xmlns:oel="http://schemas.microsoft.com/office/2019/extlst" xmlns:r="http://schemas.openxmlformats.org/officeDocument/2006/relationships" xmlns:m="http://schemas.openxmlformats.org/officeDocument/2006/math" xmlns:v="urn:schemas-microsoft-com:vml" xmlns:wp14="http://schemas.microsoft.com/office/word/2010/wordprocessingDrawing" xmlns:wp="http://schemas.openxmlformats.org/drawingml/2006/wordprocessingDrawing" xmlns:w10="urn:schemas-microsoft-com:office:word" xmlns:w="http://schemas.openxmlformats.org/wordprocessingml/2006/main" xmlns:w14="http://schemas.microsoft.com/office/word/2010/wordml" xmlns:w15="http://schemas.microsoft.com/office/word/2012/wordml" xmlns:w16cex="http://schemas.microsoft.com/office/word/2018/wordml/cex" xmlns:w16cid="http://schemas.microsoft.com/office/word/2016/wordml/cid" xmlns:w16="http://schemas.microsoft.com/office/word/2018/wordml" xmlns:w16du="http://schemas.microsoft.com/office/word/2023/wordml/word16du" xmlns:w16sdtdh="http://schemas.microsoft.com/office/word/2020/wordml/sdtdatahash" xmlns:w16sdtfl="http://schemas.microsoft.com/office/word/2024/wordml/sdtformatlock" xmlns:w16se="http://schemas.microsoft.com/office/word/2015/wordml/symex" xmlns:wpg="http://schemas.microsoft.com/office/word/2010/wordprocessingGroup" xmlns:wpi="http://schemas.microsoft.com/office/word/2010/wordprocessingInk" xmlns:wne="http://schemas.microsoft.com/office/word/2006/wordml" xmlns:wps="http://schemas.microsoft.com/office/word/2010/wordprocessingShape" mc:Ignorable="w14 w15 w16se w16cid w16 w16cex w16sdtdh w16sdtfl w16du wp14">
+  <w:p>
+    <w:pPr>
+      <w:pStyle w:val="Footer"/>
+    </w:pPr>
+  </w:p>
+</w:ftr>
+</file>
+
 <file path=word/footnotes.xml><?xml version="1.0" encoding="utf-8"?>
 <w:footnotes xmlns:wpc="http://schemas.microsoft.com/office/word/2010/wordprocessingCanvas" xmlns:cx="http://schemas.microsoft.com/office/drawing/2014/chartex" xmlns:cx1="http://schemas.microsoft.com/office/drawing/2015/9/8/chartex" xmlns:cx2="http://schemas.microsoft.com/office/drawing/2015/10/21/chartex" xmlns:cx3="http://schemas.microsoft.com/office/drawing/2016/5/9/chartex" xmlns:cx4="http://schemas.microsoft.com/office/drawing/2016/5/10/chartex" xmlns:cx5="http://schemas.microsoft.com/office/drawing/2016/5/11/chartex" xmlns:cx6="http://schemas.microsoft.com/office/drawing/2016/5/12/chartex" xmlns:cx7="http://schemas.microsoft.com/office/drawing/2016/5/13/chartex" xmlns:cx8="http://schemas.microsoft.com/office/drawing/2016/5/14/chartex" xmlns:mc="http://schemas.openxmlformats.org/markup-compatibility/2006" xmlns:aink="http://schemas.microsoft.com/office/drawing/2016/ink" xmlns:am3d="http://schemas.microsoft.com/office/drawing/2017/model3d" xmlns:o="urn:schemas-microsoft-com:office:office" xmlns:oel="http://schemas.microsoft.com/office/2019/extlst" xmlns:r="http://schemas.openxmlformats.org/officeDocument/2006/relationships" xmlns:m="http://schemas.openxmlformats.org/officeDocument/2006/math" xmlns:v="urn:schemas-microsoft-com:vml" xmlns:wp14="http://schemas.microsoft.com/office/word/2010/wordprocessingDrawing" xmlns:wp="http://schemas.openxmlformats.org/drawingml/2006/wordprocessingDrawing" xmlns:w10="urn:schemas-microsoft-com:office:word" xmlns:w="http://schemas.openxmlformats.org/wordprocessingml/2006/main" xmlns:w14="http://schemas.microsoft.com/office/word/2010/wordml" xmlns:w15="http://schemas.microsoft.com/office/word/2012/wordml" xmlns:w16cex="http://schemas.microsoft.com/office/word/2018/wordml/cex" xmlns:w16cid="http://schemas.microsoft.com/office/word/2016/wordml/cid" xmlns:w16="http://schemas.microsoft.com/office/word/2018/wordml" xmlns:w16du="http://schemas.microsoft.com/office/word/2023/wordml/word16du" xmlns:w16sdtdh="http://schemas.microsoft.com/office/word/2020/wordml/sdtdatahash" xmlns:w16sdtfl="http://schemas.microsoft.com/office/word/2024/wordml/sdtformatlock" xmlns:w16se="http://schemas.microsoft.com/office/word/2015/wordml/symex" xmlns:wpg="http://schemas.microsoft.com/office/word/2010/wordprocessingGroup" xmlns:wpi="http://schemas.microsoft.com/office/word/2010/wordprocessingInk" xmlns:wne="http://schemas.microsoft.com/office/word/2006/wordml" xmlns:wps="http://schemas.microsoft.com/office/word/2010/wordprocessingShape" mc:Ignorable="w14 w15 w16se w16cid w16 w16cex w16sdtdh w16sdtfl w16du wp14">
   <w:footnote w:type="separator" w:id="-1">
@@ -2514,6 +3113,16 @@
 </file>
 
 <file path=word/header1.xml><?xml version="1.0" encoding="utf-8"?>
+<w:hdr xmlns:wpc="http://schemas.microsoft.com/office/word/2010/wordprocessingCanvas" xmlns:cx="http://schemas.microsoft.com/office/drawing/2014/chartex" xmlns:cx1="http://schemas.microsoft.com/office/drawing/2015/9/8/chartex" xmlns:cx2="http://schemas.microsoft.com/office/drawing/2015/10/21/chartex" xmlns:cx3="http://schemas.microsoft.com/office/drawing/2016/5/9/chartex" xmlns:cx4="http://schemas.microsoft.com/office/drawing/2016/5/10/chartex" xmlns:cx5="http://schemas.microsoft.com/office/drawing/2016/5/11/chartex" xmlns:cx6="http://schemas.microsoft.com/office/drawing/2016/5/12/chartex" xmlns:cx7="http://schemas.microsoft.com/office/drawing/2016/5/13/chartex" xmlns:cx8="http://schemas.microsoft.com/office/drawing/2016/5/14/chartex" xmlns:mc="http://schemas.openxmlformats.org/markup-compatibility/2006" xmlns:aink="http://schemas.microsoft.com/office/drawing/2016/ink" xmlns:am3d="http://schemas.microsoft.com/office/drawing/2017/model3d" xmlns:o="urn:schemas-microsoft-com:office:office" xmlns:oel="http://schemas.microsoft.com/office/2019/extlst" xmlns:r="http://schemas.openxmlformats.org/officeDocument/2006/relationships" xmlns:m="http://schemas.openxmlformats.org/officeDocument/2006/math" xmlns:v="urn:schemas-microsoft-com:vml" xmlns:wp14="http://schemas.microsoft.com/office/word/2010/wordprocessingDrawing" xmlns:wp="http://schemas.openxmlformats.org/drawingml/2006/wordprocessingDrawing" xmlns:w10="urn:schemas-microsoft-com:office:word" xmlns:w="http://schemas.openxmlformats.org/wordprocessingml/2006/main" xmlns:w14="http://schemas.microsoft.com/office/word/2010/wordml" xmlns:w15="http://schemas.microsoft.com/office/word/2012/wordml" xmlns:w16cex="http://schemas.microsoft.com/office/word/2018/wordml/cex" xmlns:w16cid="http://schemas.microsoft.com/office/word/2016/wordml/cid" xmlns:w16="http://schemas.microsoft.com/office/word/2018/wordml" xmlns:w16du="http://schemas.microsoft.com/office/word/2023/wordml/word16du" xmlns:w16sdtdh="http://schemas.microsoft.com/office/word/2020/wordml/sdtdatahash" xmlns:w16sdtfl="http://schemas.microsoft.com/office/word/2024/wordml/sdtformatlock" xmlns:w16se="http://schemas.microsoft.com/office/word/2015/wordml/symex" xmlns:wpg="http://schemas.microsoft.com/office/word/2010/wordprocessingGroup" xmlns:wpi="http://schemas.microsoft.com/office/word/2010/wordprocessingInk" xmlns:wne="http://schemas.microsoft.com/office/word/2006/wordml" xmlns:wps="http://schemas.microsoft.com/office/word/2010/wordprocessingShape" mc:Ignorable="w14 w15 w16se w16cid w16 w16cex w16sdtdh w16sdtfl w16du wp14">
+  <w:p>
+    <w:pPr>
+      <w:pStyle w:val="Header"/>
+    </w:pPr>
+  </w:p>
+</w:hdr>
+</file>
+
+<file path=word/header2.xml><?xml version="1.0" encoding="utf-8"?>
 <w:hdr xmlns:wpc="http://schemas.microsoft.com/office/word/2010/wordprocessingCanvas" xmlns:cx="http://schemas.microsoft.com/office/drawing/2014/chartex" xmlns:cx1="http://schemas.microsoft.com/office/drawing/2015/9/8/chartex" xmlns:cx2="http://schemas.microsoft.com/office/drawing/2015/10/21/chartex" xmlns:cx3="http://schemas.microsoft.com/office/drawing/2016/5/9/chartex" xmlns:cx4="http://schemas.microsoft.com/office/drawing/2016/5/10/chartex" xmlns:cx5="http://schemas.microsoft.com/office/drawing/2016/5/11/chartex" xmlns:cx6="http://schemas.microsoft.com/office/drawing/2016/5/12/chartex" xmlns:cx7="http://schemas.microsoft.com/office/drawing/2016/5/13/chartex" xmlns:cx8="http://schemas.microsoft.com/office/drawing/2016/5/14/chartex" xmlns:mc="http://schemas.openxmlformats.org/markup-compatibility/2006" xmlns:aink="http://schemas.microsoft.com/office/drawing/2016/ink" xmlns:am3d="http://schemas.microsoft.com/office/drawing/2017/model3d" xmlns:o="urn:schemas-microsoft-com:office:office" xmlns:oel="http://schemas.microsoft.com/office/2019/extlst" xmlns:r="http://schemas.openxmlformats.org/officeDocument/2006/relationships" xmlns:m="http://schemas.openxmlformats.org/officeDocument/2006/math" xmlns:v="urn:schemas-microsoft-com:vml" xmlns:wp14="http://schemas.microsoft.com/office/word/2010/wordprocessingDrawing" xmlns:wp="http://schemas.openxmlformats.org/drawingml/2006/wordprocessingDrawing" xmlns:w10="urn:schemas-microsoft-com:office:word" xmlns:w="http://schemas.openxmlformats.org/wordprocessingml/2006/main" xmlns:w14="http://schemas.microsoft.com/office/word/2010/wordml" xmlns:w15="http://schemas.microsoft.com/office/word/2012/wordml" xmlns:w16cex="http://schemas.microsoft.com/office/word/2018/wordml/cex" xmlns:w16cid="http://schemas.microsoft.com/office/word/2016/wordml/cid" xmlns:w16="http://schemas.microsoft.com/office/word/2018/wordml" xmlns:w16du="http://schemas.microsoft.com/office/word/2023/wordml/word16du" xmlns:w16sdtdh="http://schemas.microsoft.com/office/word/2020/wordml/sdtdatahash" xmlns:w16sdtfl="http://schemas.microsoft.com/office/word/2024/wordml/sdtformatlock" xmlns:w16se="http://schemas.microsoft.com/office/word/2015/wordml/symex" xmlns:wpg="http://schemas.microsoft.com/office/word/2010/wordprocessingGroup" xmlns:wpi="http://schemas.microsoft.com/office/word/2010/wordprocessingInk" xmlns:wne="http://schemas.microsoft.com/office/word/2006/wordml" xmlns:wps="http://schemas.microsoft.com/office/word/2010/wordprocessingShape" mc:Ignorable="w14 w15 w16se w16cid w16 w16cex w16sdtdh w16sdtfl w16du wp14">
   <w:p>
     <w:pPr>
@@ -2602,7 +3211,7 @@
         <w:sz w:val="36"/>
         <w:szCs w:val="36"/>
       </w:rPr>
-      <w:tab/>
+      <w:t xml:space="preserve">                           </w:t>
     </w:r>
     <w:r>
       <w:rPr>
@@ -2611,7 +3220,7 @@
         <w:sz w:val="32"/>
         <w:szCs w:val="32"/>
       </w:rPr>
-      <w:t>Bachelor of Science in Computer Science</w:t>
+      <w:t>Developer</w:t>
     </w:r>
   </w:p>
   <w:p>
@@ -3016,6 +3625,16 @@
       </w:rPr>
       <w:t xml:space="preserve">          github.com/Jonard14</w:t>
     </w:r>
+  </w:p>
+</w:hdr>
+</file>
+
+<file path=word/header3.xml><?xml version="1.0" encoding="utf-8"?>
+<w:hdr xmlns:wpc="http://schemas.microsoft.com/office/word/2010/wordprocessingCanvas" xmlns:cx="http://schemas.microsoft.com/office/drawing/2014/chartex" xmlns:cx1="http://schemas.microsoft.com/office/drawing/2015/9/8/chartex" xmlns:cx2="http://schemas.microsoft.com/office/drawing/2015/10/21/chartex" xmlns:cx3="http://schemas.microsoft.com/office/drawing/2016/5/9/chartex" xmlns:cx4="http://schemas.microsoft.com/office/drawing/2016/5/10/chartex" xmlns:cx5="http://schemas.microsoft.com/office/drawing/2016/5/11/chartex" xmlns:cx6="http://schemas.microsoft.com/office/drawing/2016/5/12/chartex" xmlns:cx7="http://schemas.microsoft.com/office/drawing/2016/5/13/chartex" xmlns:cx8="http://schemas.microsoft.com/office/drawing/2016/5/14/chartex" xmlns:mc="http://schemas.openxmlformats.org/markup-compatibility/2006" xmlns:aink="http://schemas.microsoft.com/office/drawing/2016/ink" xmlns:am3d="http://schemas.microsoft.com/office/drawing/2017/model3d" xmlns:o="urn:schemas-microsoft-com:office:office" xmlns:oel="http://schemas.microsoft.com/office/2019/extlst" xmlns:r="http://schemas.openxmlformats.org/officeDocument/2006/relationships" xmlns:m="http://schemas.openxmlformats.org/officeDocument/2006/math" xmlns:v="urn:schemas-microsoft-com:vml" xmlns:wp14="http://schemas.microsoft.com/office/word/2010/wordprocessingDrawing" xmlns:wp="http://schemas.openxmlformats.org/drawingml/2006/wordprocessingDrawing" xmlns:w10="urn:schemas-microsoft-com:office:word" xmlns:w="http://schemas.openxmlformats.org/wordprocessingml/2006/main" xmlns:w14="http://schemas.microsoft.com/office/word/2010/wordml" xmlns:w15="http://schemas.microsoft.com/office/word/2012/wordml" xmlns:w16cex="http://schemas.microsoft.com/office/word/2018/wordml/cex" xmlns:w16cid="http://schemas.microsoft.com/office/word/2016/wordml/cid" xmlns:w16="http://schemas.microsoft.com/office/word/2018/wordml" xmlns:w16du="http://schemas.microsoft.com/office/word/2023/wordml/word16du" xmlns:w16sdtdh="http://schemas.microsoft.com/office/word/2020/wordml/sdtdatahash" xmlns:w16sdtfl="http://schemas.microsoft.com/office/word/2024/wordml/sdtformatlock" xmlns:w16se="http://schemas.microsoft.com/office/word/2015/wordml/symex" xmlns:wpg="http://schemas.microsoft.com/office/word/2010/wordprocessingGroup" xmlns:wpi="http://schemas.microsoft.com/office/word/2010/wordprocessingInk" xmlns:wne="http://schemas.microsoft.com/office/word/2006/wordml" xmlns:wps="http://schemas.microsoft.com/office/word/2010/wordprocessingShape" mc:Ignorable="w14 w15 w16se w16cid w16 w16cex w16sdtdh w16sdtfl w16du wp14">
+  <w:p>
+    <w:pPr>
+      <w:pStyle w:val="Header"/>
+    </w:pPr>
   </w:p>
 </w:hdr>
 </file>
@@ -4003,7 +4622,7 @@
   <w:style w:type="paragraph" w:default="1" w:styleId="Normal">
     <w:name w:val="Normal"/>
     <w:qFormat/>
-    <w:rsid w:val="00731BC9"/>
+    <w:rsid w:val="00606386"/>
   </w:style>
   <w:style w:type="paragraph" w:styleId="Heading1">
     <w:name w:val="heading 1"/>
@@ -4627,4 +5246,16 @@
   </a:objectDefaults>
   <a:extraClrSchemeLst/>
 </a:theme>
+</file>
+
+<file path=customXml/item1.xml><?xml version="1.0" encoding="utf-8"?>
+<b:Sources xmlns:b="http://schemas.openxmlformats.org/officeDocument/2006/bibliography" xmlns="http://schemas.openxmlformats.org/officeDocument/2006/bibliography" SelectedStyle="\APASixthEditionOfficeOnline.xsl" StyleName="APA" Version="6"/>
+</file>
+
+<file path=customXml/itemProps1.xml><?xml version="1.0" encoding="utf-8"?>
+<ds:datastoreItem xmlns:ds="http://schemas.openxmlformats.org/officeDocument/2006/customXml" ds:itemID="{F975F253-C05E-402F-A99B-A828D11037FA}">
+  <ds:schemaRefs>
+    <ds:schemaRef ds:uri="http://schemas.openxmlformats.org/officeDocument/2006/bibliography"/>
+  </ds:schemaRefs>
+</ds:datastoreItem>
 </file>
</xml_diff>